<commit_message>
Updated MVP tasks and goals
</commit_message>
<xml_diff>
--- a/Technical Feasibility Draft.docx
+++ b/Technical Feasibility Draft.docx
@@ -245,6 +245,7 @@
           <w:bCs/>
           <w:sz w:val="32"/>
           <w:szCs w:val="32"/>
+          <w:lang w:val="de-DE"/>
         </w:rPr>
       </w:pPr>
       <w:r>
@@ -254,6 +255,7 @@
           <w:bCs/>
           <w:sz w:val="32"/>
           <w:szCs w:val="32"/>
+          <w:lang w:val="de-DE"/>
         </w:rPr>
         <w:t>Team Members:</w:t>
       </w:r>
@@ -265,13 +267,15 @@
           <w:rFonts w:ascii="Arial Nova" w:hAnsi="Arial Nova"/>
           <w:sz w:val="28"/>
           <w:szCs w:val="28"/>
-        </w:rPr>
-      </w:pPr>
-      <w:r>
-        <w:rPr>
-          <w:rFonts w:ascii="Arial Nova" w:hAnsi="Arial Nova"/>
-          <w:sz w:val="28"/>
-          <w:szCs w:val="28"/>
+          <w:lang w:val="de-DE"/>
+        </w:rPr>
+      </w:pPr>
+      <w:r>
+        <w:rPr>
+          <w:rFonts w:ascii="Arial Nova" w:hAnsi="Arial Nova"/>
+          <w:sz w:val="28"/>
+          <w:szCs w:val="28"/>
+          <w:lang w:val="de-DE"/>
         </w:rPr>
         <w:t>Sam Gerstner (</w:t>
       </w:r>
@@ -280,6 +284,7 @@
           <w:rFonts w:ascii="Arial Nova" w:hAnsi="Arial Nova"/>
           <w:sz w:val="28"/>
           <w:szCs w:val="28"/>
+          <w:lang w:val="de-DE"/>
         </w:rPr>
         <w:t xml:space="preserve">Team </w:t>
       </w:r>
@@ -288,6 +293,7 @@
           <w:rFonts w:ascii="Arial Nova" w:hAnsi="Arial Nova"/>
           <w:sz w:val="28"/>
           <w:szCs w:val="28"/>
+          <w:lang w:val="de-DE"/>
         </w:rPr>
         <w:t>Lead)</w:t>
       </w:r>
@@ -299,31 +305,46 @@
           <w:rFonts w:ascii="Arial Nova" w:hAnsi="Arial Nova"/>
           <w:sz w:val="28"/>
           <w:szCs w:val="28"/>
-        </w:rPr>
-      </w:pPr>
-      <w:r>
-        <w:rPr>
-          <w:rFonts w:ascii="Arial Nova" w:hAnsi="Arial Nova"/>
-          <w:sz w:val="28"/>
-          <w:szCs w:val="28"/>
-        </w:rPr>
-        <w:t>Alexander Frenette</w:t>
-      </w:r>
-    </w:p>
-    <w:p>
-      <w:pPr>
-        <w:jc w:val="center"/>
-        <w:rPr>
-          <w:rFonts w:ascii="Arial Nova" w:hAnsi="Arial Nova"/>
-          <w:sz w:val="28"/>
-          <w:szCs w:val="28"/>
-        </w:rPr>
-      </w:pPr>
-      <w:r>
-        <w:rPr>
-          <w:rFonts w:ascii="Arial Nova" w:hAnsi="Arial Nova"/>
-          <w:sz w:val="28"/>
-          <w:szCs w:val="28"/>
+          <w:lang w:val="de-DE"/>
+        </w:rPr>
+      </w:pPr>
+      <w:r>
+        <w:rPr>
+          <w:rFonts w:ascii="Arial Nova" w:hAnsi="Arial Nova"/>
+          <w:sz w:val="28"/>
+          <w:szCs w:val="28"/>
+          <w:lang w:val="de-DE"/>
+        </w:rPr>
+        <w:t xml:space="preserve">Alexander </w:t>
+      </w:r>
+      <w:proofErr w:type="spellStart"/>
+      <w:r>
+        <w:rPr>
+          <w:rFonts w:ascii="Arial Nova" w:hAnsi="Arial Nova"/>
+          <w:sz w:val="28"/>
+          <w:szCs w:val="28"/>
+          <w:lang w:val="de-DE"/>
+        </w:rPr>
+        <w:t>Frenette</w:t>
+      </w:r>
+      <w:proofErr w:type="spellEnd"/>
+    </w:p>
+    <w:p>
+      <w:pPr>
+        <w:jc w:val="center"/>
+        <w:rPr>
+          <w:rFonts w:ascii="Arial Nova" w:hAnsi="Arial Nova"/>
+          <w:sz w:val="28"/>
+          <w:szCs w:val="28"/>
+          <w:lang w:val="de-DE"/>
+        </w:rPr>
+      </w:pPr>
+      <w:r>
+        <w:rPr>
+          <w:rFonts w:ascii="Arial Nova" w:hAnsi="Arial Nova"/>
+          <w:sz w:val="28"/>
+          <w:szCs w:val="28"/>
+          <w:lang w:val="de-DE"/>
         </w:rPr>
         <w:t>Noah Nannen</w:t>
       </w:r>
@@ -337,13 +358,23 @@
           <w:szCs w:val="28"/>
         </w:rPr>
       </w:pPr>
-      <w:r>
-        <w:rPr>
-          <w:rFonts w:ascii="Arial Nova" w:hAnsi="Arial Nova"/>
-          <w:sz w:val="28"/>
-          <w:szCs w:val="28"/>
-        </w:rPr>
-        <w:t>Shlok Sheth</w:t>
+      <w:proofErr w:type="spellStart"/>
+      <w:r>
+        <w:rPr>
+          <w:rFonts w:ascii="Arial Nova" w:hAnsi="Arial Nova"/>
+          <w:sz w:val="28"/>
+          <w:szCs w:val="28"/>
+        </w:rPr>
+        <w:t>Shlok</w:t>
+      </w:r>
+      <w:proofErr w:type="spellEnd"/>
+      <w:r>
+        <w:rPr>
+          <w:rFonts w:ascii="Arial Nova" w:hAnsi="Arial Nova"/>
+          <w:sz w:val="28"/>
+          <w:szCs w:val="28"/>
+        </w:rPr>
+        <w:t xml:space="preserve"> Sheth</w:t>
       </w:r>
     </w:p>
     <w:p>
@@ -456,7 +487,25 @@
           <w:sz w:val="24"/>
           <w:szCs w:val="24"/>
         </w:rPr>
-        <w:t xml:space="preserve"> and decision-making processes. One of the primary goals of this document is to outline potential problems, their solutions, and to help all stakeholders gain a better understanding of road blocks that may be encountered during the development process. </w:t>
+        <w:t xml:space="preserve"> and decision-making processes. One of the primary goals of this document is to outline potential problems, their solutions, and to help all stakeholders gain a better understanding of </w:t>
+      </w:r>
+      <w:proofErr w:type="gramStart"/>
+      <w:r>
+        <w:rPr>
+          <w:rFonts w:ascii="Arial Nova" w:hAnsi="Arial Nova"/>
+          <w:sz w:val="24"/>
+          <w:szCs w:val="24"/>
+        </w:rPr>
+        <w:t>road blocks</w:t>
+      </w:r>
+      <w:proofErr w:type="gramEnd"/>
+      <w:r>
+        <w:rPr>
+          <w:rFonts w:ascii="Arial Nova" w:hAnsi="Arial Nova"/>
+          <w:sz w:val="24"/>
+          <w:szCs w:val="24"/>
+        </w:rPr>
+        <w:t xml:space="preserve"> that may be encountered during the development process. </w:t>
       </w:r>
     </w:p>
     <w:p>
@@ -686,6 +735,442 @@
     </w:p>
     <w:p>
       <w:pPr>
+        <w:spacing w:after="0" w:line="240" w:lineRule="auto"/>
+        <w:rPr>
+          <w:rFonts w:ascii="Times New Roman" w:eastAsia="Times New Roman" w:hAnsi="Times New Roman" w:cs="Times New Roman"/>
+          <w:sz w:val="24"/>
+          <w:szCs w:val="24"/>
+        </w:rPr>
+      </w:pPr>
+      <w:r>
+        <w:rPr>
+          <w:rFonts w:ascii="Arial" w:eastAsia="Times New Roman" w:hAnsi="Arial" w:cs="Arial"/>
+          <w:color w:val="000000"/>
+        </w:rPr>
+        <w:t xml:space="preserve">Our minimum goal for the project would be to at least give the student their overall progress for fulfilling all the requirements and steps to achieve other requirements. In simpler terms, we could describe the website as, A professionally modeled website that imports the student information from their </w:t>
+      </w:r>
+      <w:r>
+        <w:rPr>
+          <w:rFonts w:ascii="Arial" w:eastAsia="Times New Roman" w:hAnsi="Arial" w:cs="Arial"/>
+          <w:color w:val="000000"/>
+        </w:rPr>
+        <w:t>NAU</w:t>
+      </w:r>
+      <w:r>
+        <w:rPr>
+          <w:rFonts w:ascii="Arial" w:eastAsia="Times New Roman" w:hAnsi="Arial" w:cs="Arial"/>
+          <w:color w:val="000000"/>
+        </w:rPr>
+        <w:t xml:space="preserve"> login using CAS. The student can track and follow through their career path for their Student </w:t>
+      </w:r>
+      <w:r>
+        <w:rPr>
+          <w:rFonts w:ascii="Arial" w:eastAsia="Times New Roman" w:hAnsi="Arial" w:cs="Arial"/>
+          <w:color w:val="000000"/>
+        </w:rPr>
+        <w:t>T</w:t>
+      </w:r>
+      <w:r>
+        <w:rPr>
+          <w:rFonts w:ascii="Arial" w:eastAsia="Times New Roman" w:hAnsi="Arial" w:cs="Arial"/>
+          <w:color w:val="000000"/>
+        </w:rPr>
+        <w:t>eacher Intern Certificate</w:t>
+      </w:r>
+      <w:r>
+        <w:rPr>
+          <w:rFonts w:ascii="Arial" w:eastAsia="Times New Roman" w:hAnsi="Arial" w:cs="Arial"/>
+          <w:color w:val="000000"/>
+        </w:rPr>
+        <w:t xml:space="preserve"> </w:t>
+      </w:r>
+      <w:r>
+        <w:rPr>
+          <w:rFonts w:ascii="Arial" w:eastAsia="Times New Roman" w:hAnsi="Arial" w:cs="Arial"/>
+          <w:color w:val="000000"/>
+        </w:rPr>
+        <w:t>(STIC). </w:t>
+      </w:r>
+    </w:p>
+    <w:p>
+      <w:pPr>
+        <w:spacing w:after="0" w:line="240" w:lineRule="auto"/>
+        <w:rPr>
+          <w:rFonts w:ascii="Times New Roman" w:eastAsia="Times New Roman" w:hAnsi="Times New Roman" w:cs="Times New Roman"/>
+          <w:sz w:val="24"/>
+          <w:szCs w:val="24"/>
+        </w:rPr>
+      </w:pPr>
+    </w:p>
+    <w:p>
+      <w:pPr>
+        <w:spacing w:after="0" w:line="240" w:lineRule="auto"/>
+        <w:rPr>
+          <w:rFonts w:ascii="Times New Roman" w:eastAsia="Times New Roman" w:hAnsi="Times New Roman" w:cs="Times New Roman"/>
+          <w:sz w:val="24"/>
+          <w:szCs w:val="24"/>
+        </w:rPr>
+      </w:pPr>
+      <w:r>
+        <w:rPr>
+          <w:rFonts w:ascii="Arial" w:eastAsia="Times New Roman" w:hAnsi="Arial" w:cs="Arial"/>
+          <w:color w:val="000000"/>
+        </w:rPr>
+        <w:t xml:space="preserve">STIC has a hefty list of requirements a student has to fulfill, hence the website would give the student a gist of that. The model will also represent the requirements that are completed by the student. It has a dashboard where the student can see their overall progress for the program. The website will also provide a feature to share, and upload signed documents on the server. The main objective of the website is to help the student be on the path for the STIC plan and give </w:t>
+      </w:r>
+      <w:r>
+        <w:rPr>
+          <w:rFonts w:ascii="Arial" w:eastAsia="Times New Roman" w:hAnsi="Arial" w:cs="Arial"/>
+          <w:color w:val="000000"/>
+        </w:rPr>
+        <w:t>a</w:t>
+      </w:r>
+      <w:r>
+        <w:rPr>
+          <w:rFonts w:ascii="Arial" w:eastAsia="Times New Roman" w:hAnsi="Arial" w:cs="Arial"/>
+          <w:color w:val="000000"/>
+        </w:rPr>
+        <w:t xml:space="preserve"> user-friendly insight </w:t>
+      </w:r>
+      <w:r>
+        <w:rPr>
+          <w:rFonts w:ascii="Arial" w:eastAsia="Times New Roman" w:hAnsi="Arial" w:cs="Arial"/>
+          <w:color w:val="000000"/>
+        </w:rPr>
+        <w:t>into</w:t>
+      </w:r>
+      <w:r>
+        <w:rPr>
+          <w:rFonts w:ascii="Arial" w:eastAsia="Times New Roman" w:hAnsi="Arial" w:cs="Arial"/>
+          <w:color w:val="000000"/>
+        </w:rPr>
+        <w:t xml:space="preserve"> their overall standing making it easier and less </w:t>
+      </w:r>
+      <w:r>
+        <w:rPr>
+          <w:rFonts w:ascii="Arial" w:eastAsia="Times New Roman" w:hAnsi="Arial" w:cs="Arial"/>
+          <w:color w:val="000000"/>
+        </w:rPr>
+        <w:t>time-consuming</w:t>
+      </w:r>
+      <w:r>
+        <w:rPr>
+          <w:rFonts w:ascii="Arial" w:eastAsia="Times New Roman" w:hAnsi="Arial" w:cs="Arial"/>
+          <w:color w:val="000000"/>
+        </w:rPr>
+        <w:t xml:space="preserve"> for the student to track their progress. The website will create a path for the student and give the student a plan to follow through in order to fulfill the requirements. We also plan to accommodate the website by importing the NES exam scores from the Pearson website which </w:t>
+      </w:r>
+      <w:r>
+        <w:rPr>
+          <w:rFonts w:ascii="Arial" w:eastAsia="Times New Roman" w:hAnsi="Arial" w:cs="Arial"/>
+          <w:color w:val="000000"/>
+        </w:rPr>
+        <w:t>plays</w:t>
+      </w:r>
+      <w:r>
+        <w:rPr>
+          <w:rFonts w:ascii="Arial" w:eastAsia="Times New Roman" w:hAnsi="Arial" w:cs="Arial"/>
+          <w:color w:val="000000"/>
+        </w:rPr>
+        <w:t xml:space="preserve"> a vital role in making the student eligible for the certificate program.</w:t>
+      </w:r>
+    </w:p>
+    <w:p>
+      <w:pPr>
+        <w:spacing w:after="0" w:line="240" w:lineRule="auto"/>
+        <w:rPr>
+          <w:rFonts w:ascii="Times New Roman" w:eastAsia="Times New Roman" w:hAnsi="Times New Roman" w:cs="Times New Roman"/>
+          <w:sz w:val="24"/>
+          <w:szCs w:val="24"/>
+        </w:rPr>
+      </w:pPr>
+    </w:p>
+    <w:p>
+      <w:pPr>
+        <w:spacing w:after="0" w:line="240" w:lineRule="auto"/>
+        <w:rPr>
+          <w:rFonts w:ascii="Times New Roman" w:eastAsia="Times New Roman" w:hAnsi="Times New Roman" w:cs="Times New Roman"/>
+          <w:sz w:val="24"/>
+          <w:szCs w:val="24"/>
+        </w:rPr>
+      </w:pPr>
+      <w:r>
+        <w:rPr>
+          <w:rFonts w:ascii="Arial" w:eastAsia="Times New Roman" w:hAnsi="Arial" w:cs="Arial"/>
+          <w:color w:val="000000"/>
+        </w:rPr>
+        <w:t>The website will also hold the facility to store the signed documents and send them over email for signature. Although this would be way down on our list of priorities for the website features. Instead</w:t>
+      </w:r>
+      <w:r>
+        <w:rPr>
+          <w:rFonts w:ascii="Arial" w:eastAsia="Times New Roman" w:hAnsi="Arial" w:cs="Arial"/>
+          <w:color w:val="000000"/>
+        </w:rPr>
+        <w:t>,</w:t>
+      </w:r>
+      <w:r>
+        <w:rPr>
+          <w:rFonts w:ascii="Arial" w:eastAsia="Times New Roman" w:hAnsi="Arial" w:cs="Arial"/>
+          <w:color w:val="000000"/>
+        </w:rPr>
+        <w:t xml:space="preserve"> we would focus more on making the website very </w:t>
+      </w:r>
+      <w:r>
+        <w:rPr>
+          <w:rFonts w:ascii="Arial" w:eastAsia="Times New Roman" w:hAnsi="Arial" w:cs="Arial"/>
+          <w:color w:val="000000"/>
+        </w:rPr>
+        <w:t xml:space="preserve">convenient </w:t>
+      </w:r>
+      <w:r>
+        <w:rPr>
+          <w:rFonts w:ascii="Arial" w:eastAsia="Times New Roman" w:hAnsi="Arial" w:cs="Arial"/>
+          <w:color w:val="000000"/>
+        </w:rPr>
+        <w:t xml:space="preserve">and professional as we look forward to using it as one of the subsidiaries of </w:t>
+      </w:r>
+      <w:r>
+        <w:rPr>
+          <w:rFonts w:ascii="Arial" w:eastAsia="Times New Roman" w:hAnsi="Arial" w:cs="Arial"/>
+          <w:color w:val="000000"/>
+        </w:rPr>
+        <w:t xml:space="preserve">the </w:t>
+      </w:r>
+      <w:r>
+        <w:rPr>
+          <w:rFonts w:ascii="Arial" w:eastAsia="Times New Roman" w:hAnsi="Arial" w:cs="Arial"/>
+          <w:color w:val="000000"/>
+        </w:rPr>
+        <w:t>nau.edu domain. The website will be able to give permissions and access to its data to an official from the College of Education administrator, and our client Christopher August who is responsible for handling the STIC requirements.</w:t>
+      </w:r>
+    </w:p>
+    <w:p>
+      <w:pPr>
+        <w:spacing w:after="0" w:line="240" w:lineRule="auto"/>
+        <w:rPr>
+          <w:rFonts w:ascii="Times New Roman" w:eastAsia="Times New Roman" w:hAnsi="Times New Roman" w:cs="Times New Roman"/>
+          <w:sz w:val="24"/>
+          <w:szCs w:val="24"/>
+        </w:rPr>
+      </w:pPr>
+    </w:p>
+    <w:p>
+      <w:pPr>
+        <w:spacing w:after="0" w:line="240" w:lineRule="auto"/>
+        <w:rPr>
+          <w:rFonts w:ascii="Times New Roman" w:eastAsia="Times New Roman" w:hAnsi="Times New Roman" w:cs="Times New Roman"/>
+          <w:sz w:val="24"/>
+          <w:szCs w:val="24"/>
+        </w:rPr>
+      </w:pPr>
+      <w:r>
+        <w:rPr>
+          <w:rFonts w:ascii="Arial" w:eastAsia="Times New Roman" w:hAnsi="Arial" w:cs="Arial"/>
+          <w:color w:val="000000"/>
+        </w:rPr>
+        <w:t xml:space="preserve">For the backend part of the website, we would like to structure it in a way that it will import data from </w:t>
+      </w:r>
+      <w:r>
+        <w:rPr>
+          <w:rFonts w:ascii="Arial" w:eastAsia="Times New Roman" w:hAnsi="Arial" w:cs="Arial"/>
+          <w:color w:val="000000"/>
+        </w:rPr>
+        <w:t>FileMaker</w:t>
+      </w:r>
+      <w:r>
+        <w:rPr>
+          <w:rFonts w:ascii="Arial" w:eastAsia="Times New Roman" w:hAnsi="Arial" w:cs="Arial"/>
+          <w:color w:val="000000"/>
+        </w:rPr>
+        <w:t xml:space="preserve"> </w:t>
+      </w:r>
+      <w:r>
+        <w:rPr>
+          <w:rFonts w:ascii="Arial" w:eastAsia="Times New Roman" w:hAnsi="Arial" w:cs="Arial"/>
+          <w:color w:val="000000"/>
+        </w:rPr>
+        <w:t>P</w:t>
+      </w:r>
+      <w:r>
+        <w:rPr>
+          <w:rFonts w:ascii="Arial" w:eastAsia="Times New Roman" w:hAnsi="Arial" w:cs="Arial"/>
+          <w:color w:val="000000"/>
+        </w:rPr>
+        <w:t xml:space="preserve">ro software that will use an application program interface, it will use the student user id from the database. As specified by Dr. </w:t>
+      </w:r>
+      <w:proofErr w:type="spellStart"/>
+      <w:r>
+        <w:rPr>
+          <w:rFonts w:ascii="Arial" w:eastAsia="Times New Roman" w:hAnsi="Arial" w:cs="Arial"/>
+          <w:color w:val="000000"/>
+        </w:rPr>
+        <w:t>Leverington</w:t>
+      </w:r>
+      <w:proofErr w:type="spellEnd"/>
+      <w:r>
+        <w:rPr>
+          <w:rFonts w:ascii="Arial" w:eastAsia="Times New Roman" w:hAnsi="Arial" w:cs="Arial"/>
+          <w:color w:val="000000"/>
+        </w:rPr>
+        <w:t xml:space="preserve">, </w:t>
+      </w:r>
+      <w:r>
+        <w:rPr>
+          <w:rFonts w:ascii="Arial" w:eastAsia="Times New Roman" w:hAnsi="Arial" w:cs="Arial"/>
+          <w:color w:val="000000"/>
+        </w:rPr>
+        <w:t xml:space="preserve">the </w:t>
+      </w:r>
+      <w:r>
+        <w:rPr>
+          <w:rFonts w:ascii="Arial" w:eastAsia="Times New Roman" w:hAnsi="Arial" w:cs="Arial"/>
+          <w:color w:val="000000"/>
+        </w:rPr>
+        <w:t xml:space="preserve">minimum requirements for our </w:t>
+      </w:r>
+      <w:r>
+        <w:rPr>
+          <w:rFonts w:ascii="Arial" w:eastAsia="Times New Roman" w:hAnsi="Arial" w:cs="Arial"/>
+          <w:color w:val="000000"/>
+        </w:rPr>
+        <w:t>data-sensitive</w:t>
+      </w:r>
+      <w:r>
+        <w:rPr>
+          <w:rFonts w:ascii="Arial" w:eastAsia="Times New Roman" w:hAnsi="Arial" w:cs="Arial"/>
+          <w:color w:val="000000"/>
+        </w:rPr>
+        <w:t xml:space="preserve"> website should be that it should be able to create a hashed value for the student user id in order to make the website secure and then search the student’s delicate information in the </w:t>
+      </w:r>
+      <w:r>
+        <w:rPr>
+          <w:rFonts w:ascii="Arial" w:eastAsia="Times New Roman" w:hAnsi="Arial" w:cs="Arial"/>
+          <w:color w:val="000000"/>
+        </w:rPr>
+        <w:t>FileMaker</w:t>
+      </w:r>
+      <w:r>
+        <w:rPr>
+          <w:rFonts w:ascii="Arial" w:eastAsia="Times New Roman" w:hAnsi="Arial" w:cs="Arial"/>
+          <w:color w:val="000000"/>
+        </w:rPr>
+        <w:t xml:space="preserve"> </w:t>
+      </w:r>
+      <w:r>
+        <w:rPr>
+          <w:rFonts w:ascii="Arial" w:eastAsia="Times New Roman" w:hAnsi="Arial" w:cs="Arial"/>
+          <w:color w:val="000000"/>
+        </w:rPr>
+        <w:t>Pro</w:t>
+      </w:r>
+      <w:r>
+        <w:rPr>
+          <w:rFonts w:ascii="Arial" w:eastAsia="Times New Roman" w:hAnsi="Arial" w:cs="Arial"/>
+          <w:color w:val="000000"/>
+        </w:rPr>
+        <w:t xml:space="preserve"> database. After finding the student’s information from the hashed value, it will perform the processing inside </w:t>
+      </w:r>
+      <w:r>
+        <w:rPr>
+          <w:rFonts w:ascii="Arial" w:eastAsia="Times New Roman" w:hAnsi="Arial" w:cs="Arial"/>
+          <w:color w:val="000000"/>
+        </w:rPr>
+        <w:t>FileMaker</w:t>
+      </w:r>
+      <w:r>
+        <w:rPr>
+          <w:rFonts w:ascii="Arial" w:eastAsia="Times New Roman" w:hAnsi="Arial" w:cs="Arial"/>
+          <w:color w:val="000000"/>
+        </w:rPr>
+        <w:t xml:space="preserve"> </w:t>
+      </w:r>
+      <w:r>
+        <w:rPr>
+          <w:rFonts w:ascii="Arial" w:eastAsia="Times New Roman" w:hAnsi="Arial" w:cs="Arial"/>
+          <w:color w:val="000000"/>
+        </w:rPr>
+        <w:t>P</w:t>
+      </w:r>
+      <w:r>
+        <w:rPr>
+          <w:rFonts w:ascii="Arial" w:eastAsia="Times New Roman" w:hAnsi="Arial" w:cs="Arial"/>
+          <w:color w:val="000000"/>
+        </w:rPr>
+        <w:t xml:space="preserve">ro and return the information stored in the data structure with the hashed id of the student so that there is no sharing of sensitive data between the website and </w:t>
+      </w:r>
+      <w:r>
+        <w:rPr>
+          <w:rFonts w:ascii="Arial" w:eastAsia="Times New Roman" w:hAnsi="Arial" w:cs="Arial"/>
+          <w:color w:val="000000"/>
+        </w:rPr>
+        <w:t>the FileMake</w:t>
+      </w:r>
+      <w:r>
+        <w:rPr>
+          <w:rFonts w:ascii="Arial" w:eastAsia="Times New Roman" w:hAnsi="Arial" w:cs="Arial"/>
+          <w:color w:val="000000"/>
+        </w:rPr>
+        <w:t xml:space="preserve">r </w:t>
+      </w:r>
+      <w:r>
+        <w:rPr>
+          <w:rFonts w:ascii="Arial" w:eastAsia="Times New Roman" w:hAnsi="Arial" w:cs="Arial"/>
+          <w:color w:val="000000"/>
+        </w:rPr>
+        <w:t>P</w:t>
+      </w:r>
+      <w:r>
+        <w:rPr>
+          <w:rFonts w:ascii="Arial" w:eastAsia="Times New Roman" w:hAnsi="Arial" w:cs="Arial"/>
+          <w:color w:val="000000"/>
+        </w:rPr>
+        <w:t xml:space="preserve">ro application. In </w:t>
+      </w:r>
+      <w:r>
+        <w:rPr>
+          <w:rFonts w:ascii="Arial" w:eastAsia="Times New Roman" w:hAnsi="Arial" w:cs="Arial"/>
+          <w:color w:val="000000"/>
+        </w:rPr>
+        <w:t>layman’s</w:t>
+      </w:r>
+      <w:r>
+        <w:rPr>
+          <w:rFonts w:ascii="Arial" w:eastAsia="Times New Roman" w:hAnsi="Arial" w:cs="Arial"/>
+          <w:color w:val="000000"/>
+        </w:rPr>
+        <w:t xml:space="preserve"> terms</w:t>
+      </w:r>
+      <w:r>
+        <w:rPr>
+          <w:rFonts w:ascii="Arial" w:eastAsia="Times New Roman" w:hAnsi="Arial" w:cs="Arial"/>
+          <w:color w:val="000000"/>
+        </w:rPr>
+        <w:t>,</w:t>
+      </w:r>
+      <w:r>
+        <w:rPr>
+          <w:rFonts w:ascii="Arial" w:eastAsia="Times New Roman" w:hAnsi="Arial" w:cs="Arial"/>
+          <w:color w:val="000000"/>
+        </w:rPr>
+        <w:t xml:space="preserve"> it does all the processing inside the file maker application and does not return any </w:t>
+      </w:r>
+      <w:r>
+        <w:rPr>
+          <w:rFonts w:ascii="Arial" w:eastAsia="Times New Roman" w:hAnsi="Arial" w:cs="Arial"/>
+          <w:color w:val="000000"/>
+        </w:rPr>
+        <w:t>FERPA-related</w:t>
+      </w:r>
+      <w:r>
+        <w:rPr>
+          <w:rFonts w:ascii="Arial" w:eastAsia="Times New Roman" w:hAnsi="Arial" w:cs="Arial"/>
+          <w:color w:val="000000"/>
+        </w:rPr>
+        <w:t xml:space="preserve"> information to the website hence one of our important goals would be to create a very strong hashing function.</w:t>
+      </w:r>
+    </w:p>
+    <w:p>
+      <w:pPr>
         <w:jc w:val="center"/>
         <w:rPr>
           <w:rFonts w:ascii="Arial Nova" w:hAnsi="Arial Nova"/>
@@ -767,7 +1252,16 @@
           <w:sz w:val="24"/>
           <w:szCs w:val="24"/>
         </w:rPr>
-        <w:t>One of the first challenges we faced with this project when coming up with our development plan, was what programming language we should use. Ultimately, we decided to use Java for this project because of it’s wide use in enterprise applications, extensive documentation, long-term support, familiarity among our team members, and the wide variety of tools available to extend Java’s functionality. Java is an extremely popular choice for enterprise web applications because it is platform independent, has built-in memory management, is very cost-effective, and is easily scalable. By using Java to develop this application, we are also conforming to some industry best-practices by using a widely supported language that is unlikely to go away any time soon.</w:t>
+        <w:t xml:space="preserve">One of the first challenges we faced with this project when coming up with our development plan, was what programming language we should use. Ultimately, we </w:t>
+      </w:r>
+      <w:r>
+        <w:rPr>
+          <w:rFonts w:ascii="Arial Nova" w:hAnsi="Arial Nova"/>
+          <w:sz w:val="24"/>
+          <w:szCs w:val="24"/>
+        </w:rPr>
+        <w:lastRenderedPageBreak/>
+        <w:t>decided to use Java for this project because of it’s wide use in enterprise applications, extensive documentation, long-term support, familiarity among our team members, and the wide variety of tools available to extend Java’s functionality. Java is an extremely popular choice for enterprise web applications because it is platform independent, has built-in memory management, is very cost-effective, and is easily scalable. By using Java to develop this application, we are also conforming to some industry best-practices by using a widely supported language that is unlikely to go away any time soon.</w:t>
       </w:r>
     </w:p>
     <w:p>
@@ -854,92 +1348,92 @@
           <w:sz w:val="28"/>
           <w:szCs w:val="28"/>
         </w:rPr>
+        <w:t>APIs</w:t>
+      </w:r>
+    </w:p>
+    <w:p>
+      <w:pPr>
+        <w:jc w:val="center"/>
+        <w:rPr>
+          <w:rFonts w:ascii="Arial Nova" w:hAnsi="Arial Nova"/>
+          <w:b/>
+          <w:bCs/>
+          <w:sz w:val="28"/>
+          <w:szCs w:val="28"/>
+        </w:rPr>
+      </w:pPr>
+    </w:p>
+    <w:p>
+      <w:pPr>
+        <w:jc w:val="center"/>
+        <w:rPr>
+          <w:rFonts w:ascii="Arial Nova" w:hAnsi="Arial Nova"/>
+          <w:b/>
+          <w:bCs/>
+          <w:sz w:val="28"/>
+          <w:szCs w:val="28"/>
+        </w:rPr>
+      </w:pPr>
+      <w:r>
+        <w:rPr>
+          <w:rFonts w:ascii="Arial Nova" w:hAnsi="Arial Nova"/>
+          <w:b/>
+          <w:bCs/>
+          <w:sz w:val="28"/>
+          <w:szCs w:val="28"/>
+        </w:rPr>
+        <w:t>Authentication</w:t>
+      </w:r>
+    </w:p>
+    <w:p>
+      <w:pPr>
+        <w:jc w:val="center"/>
+        <w:rPr>
+          <w:rFonts w:ascii="Arial Nova" w:hAnsi="Arial Nova"/>
+          <w:b/>
+          <w:bCs/>
+          <w:sz w:val="28"/>
+          <w:szCs w:val="28"/>
+        </w:rPr>
+      </w:pPr>
+    </w:p>
+    <w:p>
+      <w:pPr>
+        <w:jc w:val="center"/>
+        <w:rPr>
+          <w:rFonts w:ascii="Arial Nova" w:hAnsi="Arial Nova"/>
+          <w:b/>
+          <w:bCs/>
+          <w:sz w:val="28"/>
+          <w:szCs w:val="28"/>
+        </w:rPr>
+      </w:pPr>
+      <w:r>
+        <w:rPr>
+          <w:rFonts w:ascii="Arial Nova" w:hAnsi="Arial Nova"/>
+          <w:b/>
+          <w:bCs/>
+          <w:sz w:val="28"/>
+          <w:szCs w:val="28"/>
+        </w:rPr>
+        <w:t>User Interface &amp; User Experience</w:t>
+      </w:r>
+    </w:p>
+    <w:p>
+      <w:pPr>
+        <w:rPr>
+          <w:rFonts w:ascii="Arial Nova" w:hAnsi="Arial Nova"/>
+          <w:sz w:val="24"/>
+          <w:szCs w:val="24"/>
+        </w:rPr>
+      </w:pPr>
+      <w:r>
+        <w:rPr>
+          <w:rFonts w:ascii="Arial Nova" w:hAnsi="Arial Nova"/>
+          <w:sz w:val="24"/>
+          <w:szCs w:val="24"/>
+        </w:rPr>
         <w:lastRenderedPageBreak/>
-        <w:t>APIs</w:t>
-      </w:r>
-    </w:p>
-    <w:p>
-      <w:pPr>
-        <w:jc w:val="center"/>
-        <w:rPr>
-          <w:rFonts w:ascii="Arial Nova" w:hAnsi="Arial Nova"/>
-          <w:b/>
-          <w:bCs/>
-          <w:sz w:val="28"/>
-          <w:szCs w:val="28"/>
-        </w:rPr>
-      </w:pPr>
-    </w:p>
-    <w:p>
-      <w:pPr>
-        <w:jc w:val="center"/>
-        <w:rPr>
-          <w:rFonts w:ascii="Arial Nova" w:hAnsi="Arial Nova"/>
-          <w:b/>
-          <w:bCs/>
-          <w:sz w:val="28"/>
-          <w:szCs w:val="28"/>
-        </w:rPr>
-      </w:pPr>
-      <w:r>
-        <w:rPr>
-          <w:rFonts w:ascii="Arial Nova" w:hAnsi="Arial Nova"/>
-          <w:b/>
-          <w:bCs/>
-          <w:sz w:val="28"/>
-          <w:szCs w:val="28"/>
-        </w:rPr>
-        <w:t>Authentication</w:t>
-      </w:r>
-    </w:p>
-    <w:p>
-      <w:pPr>
-        <w:jc w:val="center"/>
-        <w:rPr>
-          <w:rFonts w:ascii="Arial Nova" w:hAnsi="Arial Nova"/>
-          <w:b/>
-          <w:bCs/>
-          <w:sz w:val="28"/>
-          <w:szCs w:val="28"/>
-        </w:rPr>
-      </w:pPr>
-    </w:p>
-    <w:p>
-      <w:pPr>
-        <w:jc w:val="center"/>
-        <w:rPr>
-          <w:rFonts w:ascii="Arial Nova" w:hAnsi="Arial Nova"/>
-          <w:b/>
-          <w:bCs/>
-          <w:sz w:val="28"/>
-          <w:szCs w:val="28"/>
-        </w:rPr>
-      </w:pPr>
-      <w:r>
-        <w:rPr>
-          <w:rFonts w:ascii="Arial Nova" w:hAnsi="Arial Nova"/>
-          <w:b/>
-          <w:bCs/>
-          <w:sz w:val="28"/>
-          <w:szCs w:val="28"/>
-        </w:rPr>
-        <w:t>User Interface &amp; User Experience</w:t>
-      </w:r>
-    </w:p>
-    <w:p>
-      <w:pPr>
-        <w:rPr>
-          <w:rFonts w:ascii="Arial Nova" w:hAnsi="Arial Nova"/>
-          <w:sz w:val="24"/>
-          <w:szCs w:val="24"/>
-        </w:rPr>
-      </w:pPr>
-      <w:r>
-        <w:rPr>
-          <w:rFonts w:ascii="Arial Nova" w:hAnsi="Arial Nova"/>
-          <w:sz w:val="24"/>
-          <w:szCs w:val="24"/>
-        </w:rPr>
         <w:t>For our user interface, we are planning on using Spring</w:t>
       </w:r>
       <w:r>
@@ -1038,7 +1532,25 @@
           <w:sz w:val="24"/>
           <w:szCs w:val="24"/>
         </w:rPr>
-        <w:t xml:space="preserve">For our project, most of the potential problems stem from us being unable to gain access to the student database for resources. If we are unable to use real student data, we will have to try and spoof our data set and test from there, which may lead to inaccuracies in the program’s data storage system. We would also not be able to successfully implement the system, meaning that we would create the project to the fullest extent that we are able, and then it would most likely sit on the sidelines for a few years until ITS gets the chance to modify it to work within the current system. We have done all we can to minimize this risk, even going as far as to become FERPA certified to be able to responsibly handle student data, however it is ultimately a choice left up to ITS on whether they see it as to great a risk on their part. We do have an alternative option to directly importing in student data, which is to have students enter in via text and Boolean checks into the system, and then have an administrator verify the data, however that comes dangerously close to the manual-input system the College of Education already has in place, and may not win over the administrators by having them learn an entirely new system that does essentially the same thing as the system that is already in place. </w:t>
+        <w:t xml:space="preserve">For our project, most of the potential problems stem from us being unable to gain access to the student database for resources. If we are unable to use real student data, we will have to try and spoof our data set and test from there, which may lead to inaccuracies in the program’s data storage system. We would also not be able to successfully implement the system, meaning that we would </w:t>
+      </w:r>
+      <w:proofErr w:type="gramStart"/>
+      <w:r>
+        <w:rPr>
+          <w:rFonts w:ascii="Arial Nova" w:hAnsi="Arial Nova"/>
+          <w:sz w:val="24"/>
+          <w:szCs w:val="24"/>
+        </w:rPr>
+        <w:t>create the project to the fullest extent</w:t>
+      </w:r>
+      <w:proofErr w:type="gramEnd"/>
+      <w:r>
+        <w:rPr>
+          <w:rFonts w:ascii="Arial Nova" w:hAnsi="Arial Nova"/>
+          <w:sz w:val="24"/>
+          <w:szCs w:val="24"/>
+        </w:rPr>
+        <w:t xml:space="preserve"> that we are able, and then it would most likely sit on the sidelines for a few years until ITS gets the chance to modify it to work within the current system. We have done all we can to minimize this risk, even going as far as to become FERPA certified to be able to responsibly handle student data, however it is ultimately a choice left up to ITS on whether they see it as to great a risk on their part. We do have an alternative option to directly importing in student data, which is to have students enter in via text and Boolean checks into the system, and then have an administrator verify the data, however that comes dangerously close to the manual-input system the College of Education already has in place, and may not win over the administrators by having them learn an entirely new system that does essentially the same thing as the system that is already in place. </w:t>
       </w:r>
     </w:p>
     <w:p>

</xml_diff>